<commit_message>
Descripcion complementada con la notacion de los prototipos
</commit_message>
<xml_diff>
--- a/Casos de Uso/CU07- RegistrarMantenimiento.docx
+++ b/Casos de Uso/CU07- RegistrarMantenimiento.docx
@@ -234,15 +234,13 @@
               </w:rPr>
               <w:t xml:space="preserve">Ricardo </w:t>
             </w:r>
-            <w:proofErr w:type="spellStart"/>
             <w:r>
               <w:rPr>
                 <w:rFonts w:cs="Arial"/>
                 <w:lang w:val="es-ES"/>
               </w:rPr>
-              <w:t>Martinez</w:t>
+              <w:t>Martínez</w:t>
             </w:r>
-            <w:proofErr w:type="spellEnd"/>
             <w:r>
               <w:rPr>
                 <w:rFonts w:cs="Arial"/>
@@ -760,25 +758,25 @@
                   <w:rPr>
                     <w:lang w:val="es-ES"/>
                   </w:rPr>
-                  <w:t xml:space="preserve">El Sistema muestra la pantalla de registro de </w:t>
-                </w:r>
-                <w:r>
-                  <w:rPr>
-                    <w:lang w:val="es-ES"/>
-                  </w:rPr>
-                  <w:t>DICTAMEN</w:t>
-                </w:r>
-                <w:r>
-                  <w:rPr>
-                    <w:lang w:val="es-ES"/>
-                  </w:rPr>
-                  <w:t>, muestra los campos para llenar</w:t>
-                </w:r>
-                <w:r>
-                  <w:rPr>
-                    <w:lang w:val="es-ES"/>
-                  </w:rPr>
-                  <w:t xml:space="preserve"> y las opciones de “Aceptar” y “Cancelar”</w:t>
+                  <w:t xml:space="preserve">El Sistema muestra la pantalla </w:t>
+                </w:r>
+                <w:r>
+                  <w:rPr>
+                    <w:lang w:val="es-ES"/>
+                  </w:rPr>
+                  <w:t>“</w:t>
+                </w:r>
+                <w:r>
+                  <w:rPr>
+                    <w:lang w:val="es-ES"/>
+                  </w:rPr>
+                  <w:t>Frame_Mantenimiento</w:t>
+                </w:r>
+                <w:r>
+                  <w:rPr>
+                    <w:lang w:val="es-ES"/>
+                  </w:rPr>
+                  <w:t>_Solicitante” con la fecha de servicio actual.</w:t>
                 </w:r>
               </w:p>
               <w:p>
@@ -820,7 +818,13 @@
                   <w:rPr>
                     <w:lang w:val="es-ES"/>
                   </w:rPr>
-                  <w:t xml:space="preserve"> llena los datos del formato</w:t>
+                  <w:t xml:space="preserve"> </w:t>
+                </w:r>
+                <w:r>
+                  <w:rPr>
+                    <w:lang w:val="es-ES"/>
+                  </w:rPr>
+                  <w:t>escribe el número de personal del RESPONSABLE en el recuadro de búsqueda</w:t>
                 </w:r>
                 <w:r>
                   <w:rPr>
@@ -844,13 +848,33 @@
                   <w:rPr>
                     <w:lang w:val="es-ES"/>
                   </w:rPr>
-                  <w:t xml:space="preserve">El </w:t>
-                </w:r>
-                <w:r>
-                  <w:rPr>
-                    <w:lang w:val="es-ES"/>
-                  </w:rPr>
-                  <w:t>sistema habilita la opción de “Aceptar” (Ver FA-CamposVacios).</w:t>
+                  <w:t>El Sistema busca en la base de datos al el numero de personal y si lo encuentra llena los campos con sus datos.</w:t>
+                </w:r>
+                <w:r>
+                  <w:rPr>
+                    <w:lang w:val="es-ES"/>
+                  </w:rPr>
+                  <w:t xml:space="preserve"> </w:t>
+                </w:r>
+                <w:proofErr w:type="gramStart"/>
+                <w:r>
+                  <w:rPr>
+                    <w:lang w:val="es-ES"/>
+                  </w:rPr>
+                  <w:t>(</w:t>
+                </w:r>
+                <w:proofErr w:type="gramEnd"/>
+                <w:r>
+                  <w:rPr>
+                    <w:lang w:val="es-ES"/>
+                  </w:rPr>
+                  <w:t>ExCon).</w:t>
+                </w:r>
+                <w:r>
+                  <w:rPr>
+                    <w:lang w:val="es-ES"/>
+                  </w:rPr>
+                  <w:t xml:space="preserve"> Si no lo encuentra (ver FA-Elemento no encontrado).</w:t>
                 </w:r>
               </w:p>
               <w:p>
@@ -868,13 +892,7 @@
                   <w:rPr>
                     <w:lang w:val="es-ES"/>
                   </w:rPr>
-                  <w:t xml:space="preserve">El </w:t>
-                </w:r>
-                <w:r>
-                  <w:rPr>
-                    <w:lang w:val="es-ES"/>
-                  </w:rPr>
-                  <w:t>Técnico</w:t>
+                  <w:t>El Sistema</w:t>
                 </w:r>
                 <w:r>
                   <w:rPr>
@@ -886,25 +904,31 @@
                   <w:rPr>
                     <w:lang w:val="es-ES"/>
                   </w:rPr>
-                  <w:t>Académico</w:t>
-                </w:r>
-                <w:r>
-                  <w:rPr>
-                    <w:lang w:val="es-ES"/>
-                  </w:rPr>
-                  <w:t xml:space="preserve"> selecciona la opción de “Guardar”</w:t>
-                </w:r>
-                <w:r>
-                  <w:rPr>
-                    <w:lang w:val="es-ES"/>
-                  </w:rPr>
-                  <w:t xml:space="preserve">, si </w:t>
-                </w:r>
-                <w:r>
-                  <w:rPr>
-                    <w:lang w:val="es-ES"/>
-                  </w:rPr>
-                  <w:t>no (Ver FA-Cancelar)</w:t>
+                  <w:t>valida que todos los campos estén llenos</w:t>
+                </w:r>
+                <w:r>
+                  <w:rPr>
+                    <w:lang w:val="es-ES"/>
+                  </w:rPr>
+                  <w:t xml:space="preserve"> y</w:t>
+                </w:r>
+                <w:r>
+                  <w:rPr>
+                    <w:lang w:val="es-ES"/>
+                  </w:rPr>
+                  <w:t xml:space="preserve"> habilita la opción “Siguiente”.</w:t>
+                </w:r>
+                <w:r>
+                  <w:rPr>
+                    <w:lang w:val="es-ES"/>
+                  </w:rPr>
+                  <w:t xml:space="preserve"> </w:t>
+                </w:r>
+                <w:r>
+                  <w:rPr>
+                    <w:lang w:val="es-ES"/>
+                  </w:rPr>
+                  <w:t>Si no están llenos (ver FA-CamposVacios).</w:t>
                 </w:r>
               </w:p>
               <w:p>
@@ -922,6 +946,427 @@
                   <w:rPr>
                     <w:lang w:val="es-ES"/>
                   </w:rPr>
+                  <w:t>El Técnico Académico selecciona la opción “Siguiente”. Si selecciona “Cancelar” (ver FA-Cancelar).</w:t>
+                </w:r>
+              </w:p>
+              <w:p>
+                <w:pPr>
+                  <w:pStyle w:val="Prrafodelista"/>
+                  <w:numPr>
+                    <w:ilvl w:val="0"/>
+                    <w:numId w:val="1"/>
+                  </w:numPr>
+                  <w:rPr>
+                    <w:lang w:val="es-ES"/>
+                  </w:rPr>
+                </w:pPr>
+                <w:r>
+                  <w:rPr>
+                    <w:lang w:val="es-ES"/>
+                  </w:rPr>
+                  <w:t xml:space="preserve">El Sistema muestra la pantalla </w:t>
+                </w:r>
+                <w:r>
+                  <w:rPr>
+                    <w:lang w:val="es-ES"/>
+                  </w:rPr>
+                  <w:t>“Frame_Mantenimiento_</w:t>
+                </w:r>
+                <w:r>
+                  <w:rPr>
+                    <w:lang w:val="es-ES"/>
+                  </w:rPr>
+                  <w:t>Equipo</w:t>
+                </w:r>
+                <w:r>
+                  <w:rPr>
+                    <w:lang w:val="es-ES"/>
+                  </w:rPr>
+                  <w:t>”</w:t>
+                </w:r>
+                <w:r>
+                  <w:rPr>
+                    <w:lang w:val="es-ES"/>
+                  </w:rPr>
+                  <w:t xml:space="preserve"> con la fecha de servicio actual.</w:t>
+                </w:r>
+              </w:p>
+              <w:p>
+                <w:pPr>
+                  <w:pStyle w:val="Prrafodelista"/>
+                  <w:numPr>
+                    <w:ilvl w:val="0"/>
+                    <w:numId w:val="1"/>
+                  </w:numPr>
+                  <w:rPr>
+                    <w:lang w:val="es-ES"/>
+                  </w:rPr>
+                </w:pPr>
+                <w:r>
+                  <w:rPr>
+                    <w:lang w:val="es-ES"/>
+                  </w:rPr>
+                  <w:t>El Técnico Académico escribe el número de inventario del HARDWARE en el recuadro de búsqueda.</w:t>
+                </w:r>
+              </w:p>
+              <w:p>
+                <w:pPr>
+                  <w:pStyle w:val="Prrafodelista"/>
+                  <w:numPr>
+                    <w:ilvl w:val="0"/>
+                    <w:numId w:val="1"/>
+                  </w:numPr>
+                  <w:rPr>
+                    <w:lang w:val="es-ES"/>
+                  </w:rPr>
+                </w:pPr>
+                <w:r>
+                  <w:rPr>
+                    <w:lang w:val="es-ES"/>
+                  </w:rPr>
+                  <w:t>El Sistema busca en la base de datos el numero de inventario y si lo encuentra llena los campos con sus datos.</w:t>
+                </w:r>
+                <w:r>
+                  <w:rPr>
+                    <w:lang w:val="es-ES"/>
+                  </w:rPr>
+                  <w:t xml:space="preserve"> (ExCon).</w:t>
+                </w:r>
+                <w:r>
+                  <w:rPr>
+                    <w:lang w:val="es-ES"/>
+                  </w:rPr>
+                  <w:t xml:space="preserve"> Si no lo encuentra (ver FA-Elemento no encontrado).</w:t>
+                </w:r>
+              </w:p>
+              <w:p>
+                <w:pPr>
+                  <w:pStyle w:val="Prrafodelista"/>
+                  <w:numPr>
+                    <w:ilvl w:val="0"/>
+                    <w:numId w:val="1"/>
+                  </w:numPr>
+                  <w:rPr>
+                    <w:lang w:val="es-ES"/>
+                  </w:rPr>
+                </w:pPr>
+                <w:r>
+                  <w:rPr>
+                    <w:lang w:val="es-ES"/>
+                  </w:rPr>
+                  <w:lastRenderedPageBreak/>
+                  <w:t>El Técnico Académico selecciona el tipo de borrado, el tipo de equipo.</w:t>
+                </w:r>
+              </w:p>
+              <w:p>
+                <w:pPr>
+                  <w:pStyle w:val="Prrafodelista"/>
+                  <w:numPr>
+                    <w:ilvl w:val="0"/>
+                    <w:numId w:val="1"/>
+                  </w:numPr>
+                  <w:rPr>
+                    <w:lang w:val="es-ES"/>
+                  </w:rPr>
+                </w:pPr>
+                <w:r>
+                  <w:rPr>
+                    <w:lang w:val="es-ES"/>
+                  </w:rPr>
+                  <w:t xml:space="preserve">El Sistema </w:t>
+                </w:r>
+                <w:r>
+                  <w:rPr>
+                    <w:lang w:val="es-ES"/>
+                  </w:rPr>
+                  <w:t xml:space="preserve">valida que todos los campos estén llenos </w:t>
+                </w:r>
+                <w:r>
+                  <w:rPr>
+                    <w:lang w:val="es-ES"/>
+                  </w:rPr>
+                  <w:t xml:space="preserve">y habilita la opción “Siguiente”. </w:t>
+                </w:r>
+                <w:r>
+                  <w:rPr>
+                    <w:lang w:val="es-ES"/>
+                  </w:rPr>
+                  <w:t>Si no están llenos (ver FA-CamposVacios).</w:t>
+                </w:r>
+              </w:p>
+              <w:p>
+                <w:pPr>
+                  <w:pStyle w:val="Prrafodelista"/>
+                  <w:numPr>
+                    <w:ilvl w:val="0"/>
+                    <w:numId w:val="1"/>
+                  </w:numPr>
+                  <w:rPr>
+                    <w:lang w:val="es-ES"/>
+                  </w:rPr>
+                </w:pPr>
+                <w:r>
+                  <w:rPr>
+                    <w:lang w:val="es-ES"/>
+                  </w:rPr>
+                  <w:t>El Técnico Académico selecciona la opción “Observaciones”.</w:t>
+                </w:r>
+              </w:p>
+              <w:p>
+                <w:pPr>
+                  <w:pStyle w:val="Prrafodelista"/>
+                  <w:numPr>
+                    <w:ilvl w:val="0"/>
+                    <w:numId w:val="1"/>
+                  </w:numPr>
+                  <w:rPr>
+                    <w:lang w:val="es-ES"/>
+                  </w:rPr>
+                </w:pPr>
+                <w:r>
+                  <w:rPr>
+                    <w:lang w:val="es-ES"/>
+                  </w:rPr>
+                  <w:t>El Sistema muestra la pantalla “Observaciones”.</w:t>
+                </w:r>
+              </w:p>
+              <w:p>
+                <w:pPr>
+                  <w:pStyle w:val="Prrafodelista"/>
+                  <w:numPr>
+                    <w:ilvl w:val="0"/>
+                    <w:numId w:val="1"/>
+                  </w:numPr>
+                  <w:rPr>
+                    <w:lang w:val="es-ES"/>
+                  </w:rPr>
+                </w:pPr>
+                <w:r>
+                  <w:rPr>
+                    <w:lang w:val="es-ES"/>
+                  </w:rPr>
+                  <w:t>El Técnico Académico escribe las observaciones y selecciona “Aceptar”.</w:t>
+                </w:r>
+              </w:p>
+              <w:p>
+                <w:pPr>
+                  <w:pStyle w:val="Prrafodelista"/>
+                  <w:numPr>
+                    <w:ilvl w:val="0"/>
+                    <w:numId w:val="1"/>
+                  </w:numPr>
+                  <w:rPr>
+                    <w:lang w:val="es-ES"/>
+                  </w:rPr>
+                </w:pPr>
+                <w:r>
+                  <w:rPr>
+                    <w:lang w:val="es-ES"/>
+                  </w:rPr>
+                  <w:t>El Sistema regresa a la pantalla “</w:t>
+                </w:r>
+                <w:r>
+                  <w:rPr>
+                    <w:lang w:val="es-ES"/>
+                  </w:rPr>
+                  <w:t>Frame_Mantenimiento_Equipo”</w:t>
+                </w:r>
+                <w:r>
+                  <w:rPr>
+                    <w:lang w:val="es-ES"/>
+                  </w:rPr>
+                  <w:t>.</w:t>
+                </w:r>
+              </w:p>
+              <w:p>
+                <w:pPr>
+                  <w:pStyle w:val="Prrafodelista"/>
+                  <w:numPr>
+                    <w:ilvl w:val="0"/>
+                    <w:numId w:val="1"/>
+                  </w:numPr>
+                  <w:rPr>
+                    <w:lang w:val="es-ES"/>
+                  </w:rPr>
+                </w:pPr>
+                <w:r>
+                  <w:rPr>
+                    <w:lang w:val="es-ES"/>
+                  </w:rPr>
+                  <w:t>El Técnico Académico selecciona la opción “Siguiente”, si selecciona “Cancelar” (ver FA-Cancelar), si selecciona “Regresar”, regresa al punto 1 del flujo normal.</w:t>
+                </w:r>
+              </w:p>
+              <w:p>
+                <w:pPr>
+                  <w:pStyle w:val="Prrafodelista"/>
+                  <w:numPr>
+                    <w:ilvl w:val="0"/>
+                    <w:numId w:val="1"/>
+                  </w:numPr>
+                  <w:rPr>
+                    <w:lang w:val="es-ES"/>
+                  </w:rPr>
+                </w:pPr>
+                <w:r>
+                  <w:rPr>
+                    <w:lang w:val="es-ES"/>
+                  </w:rPr>
+                  <w:t xml:space="preserve">El Sistema muestra la pantalla </w:t>
+                </w:r>
+                <w:r>
+                  <w:rPr>
+                    <w:lang w:val="es-ES"/>
+                  </w:rPr>
+                  <w:t>“Frame_Mantenimiento_</w:t>
+                </w:r>
+                <w:r>
+                  <w:rPr>
+                    <w:lang w:val="es-ES"/>
+                  </w:rPr>
+                  <w:t>Dictamen</w:t>
+                </w:r>
+                <w:r>
+                  <w:rPr>
+                    <w:lang w:val="es-ES"/>
+                  </w:rPr>
+                  <w:t>”</w:t>
+                </w:r>
+                <w:r>
+                  <w:rPr>
+                    <w:lang w:val="es-ES"/>
+                  </w:rPr>
+                  <w:t xml:space="preserve"> con la fecha de servicio actual</w:t>
+                </w:r>
+                <w:r>
+                  <w:rPr>
+                    <w:lang w:val="es-ES"/>
+                  </w:rPr>
+                  <w:t>.</w:t>
+                </w:r>
+              </w:p>
+              <w:p>
+                <w:pPr>
+                  <w:pStyle w:val="Prrafodelista"/>
+                  <w:numPr>
+                    <w:ilvl w:val="0"/>
+                    <w:numId w:val="1"/>
+                  </w:numPr>
+                  <w:rPr>
+                    <w:lang w:val="es-ES"/>
+                  </w:rPr>
+                </w:pPr>
+                <w:r>
+                  <w:rPr>
+                    <w:lang w:val="es-ES"/>
+                  </w:rPr>
+                  <w:t xml:space="preserve">El Técnico Académico </w:t>
+                </w:r>
+                <w:r>
+                  <w:rPr>
+                    <w:lang w:val="es-ES"/>
+                  </w:rPr>
+                  <w:t>selecciona el tipo de dictamen y agrega una descripción del dictamen.</w:t>
+                </w:r>
+              </w:p>
+              <w:p>
+                <w:pPr>
+                  <w:pStyle w:val="Prrafodelista"/>
+                  <w:numPr>
+                    <w:ilvl w:val="0"/>
+                    <w:numId w:val="1"/>
+                  </w:numPr>
+                  <w:rPr>
+                    <w:lang w:val="es-ES"/>
+                  </w:rPr>
+                </w:pPr>
+                <w:r>
+                  <w:rPr>
+                    <w:lang w:val="es-ES"/>
+                  </w:rPr>
+                  <w:t>El Sistema valida que todos los campos estén llenos y habilita la opción “Guardar”. Si no están llenos (ver FA-CamposVacios).</w:t>
+                </w:r>
+              </w:p>
+              <w:p>
+                <w:pPr>
+                  <w:pStyle w:val="Prrafodelista"/>
+                  <w:numPr>
+                    <w:ilvl w:val="0"/>
+                    <w:numId w:val="1"/>
+                  </w:numPr>
+                  <w:rPr>
+                    <w:lang w:val="es-ES"/>
+                  </w:rPr>
+                </w:pPr>
+                <w:r>
+                  <w:rPr>
+                    <w:lang w:val="es-ES"/>
+                  </w:rPr>
+                  <w:t>El Técnico Académico selecciona “Guardar”. Si selecciona “Cancelar” (ver FA-Cancelar). Si selecciona “Regresar”, regresa al punto 6 del flujo normal.</w:t>
+                </w:r>
+              </w:p>
+              <w:p>
+                <w:pPr>
+                  <w:pStyle w:val="Prrafodelista"/>
+                  <w:numPr>
+                    <w:ilvl w:val="0"/>
+                    <w:numId w:val="1"/>
+                  </w:numPr>
+                  <w:rPr>
+                    <w:lang w:val="es-ES"/>
+                  </w:rPr>
+                </w:pPr>
+                <w:r>
+                  <w:rPr>
+                    <w:lang w:val="es-ES"/>
+                  </w:rPr>
+                  <w:t xml:space="preserve">El </w:t>
+                </w:r>
+                <w:r>
+                  <w:rPr>
+                    <w:lang w:val="es-ES"/>
+                  </w:rPr>
+                  <w:t>Técnico</w:t>
+                </w:r>
+                <w:r>
+                  <w:rPr>
+                    <w:lang w:val="es-ES"/>
+                  </w:rPr>
+                  <w:t xml:space="preserve"> </w:t>
+                </w:r>
+                <w:r>
+                  <w:rPr>
+                    <w:lang w:val="es-ES"/>
+                  </w:rPr>
+                  <w:t>Académico</w:t>
+                </w:r>
+                <w:r>
+                  <w:rPr>
+                    <w:lang w:val="es-ES"/>
+                  </w:rPr>
+                  <w:t xml:space="preserve"> selecciona la opción de “Guardar”</w:t>
+                </w:r>
+                <w:r>
+                  <w:rPr>
+                    <w:lang w:val="es-ES"/>
+                  </w:rPr>
+                  <w:t>, si no (Ver FA-Cancelar)</w:t>
+                </w:r>
+              </w:p>
+              <w:p>
+                <w:pPr>
+                  <w:pStyle w:val="Prrafodelista"/>
+                  <w:numPr>
+                    <w:ilvl w:val="0"/>
+                    <w:numId w:val="1"/>
+                  </w:numPr>
+                  <w:rPr>
+                    <w:lang w:val="es-ES"/>
+                  </w:rPr>
+                </w:pPr>
+                <w:r>
+                  <w:rPr>
+                    <w:lang w:val="es-ES"/>
+                  </w:rPr>
                   <w:t xml:space="preserve">El Sistema guarda el </w:t>
                 </w:r>
                 <w:r>
@@ -934,7 +1379,25 @@
                   <w:rPr>
                     <w:lang w:val="es-ES"/>
                   </w:rPr>
-                  <w:t>en la Base de Datos.</w:t>
+                  <w:t>en la Base de Datos</w:t>
+                </w:r>
+                <w:r>
+                  <w:rPr>
+                    <w:lang w:val="es-ES"/>
+                  </w:rPr>
+                  <w:t xml:space="preserve"> y manda un mensaje de confirmación</w:t>
+                </w:r>
+                <w:r>
+                  <w:rPr>
+                    <w:lang w:val="es-ES"/>
+                  </w:rPr>
+                  <w:t>.</w:t>
+                </w:r>
+                <w:r>
+                  <w:rPr>
+                    <w:lang w:val="es-ES"/>
+                  </w:rPr>
+                  <w:t xml:space="preserve"> (ExCon)</w:t>
                 </w:r>
               </w:p>
               <w:p>
@@ -1024,6 +1487,7 @@
                 <w:b/>
                 <w:lang w:val="es-ES"/>
               </w:rPr>
+              <w:lastRenderedPageBreak/>
               <w:t>Flujos Alternos:</w:t>
             </w:r>
           </w:p>
@@ -1051,23 +1515,7 @@
                 <w:rFonts w:cs="Arial"/>
                 <w:lang w:val="es-ES"/>
               </w:rPr>
-              <w:t>FA-</w:t>
-            </w:r>
-            <w:proofErr w:type="spellStart"/>
-            <w:r>
-              <w:rPr>
-                <w:rFonts w:cs="Arial"/>
-                <w:lang w:val="es-ES"/>
-              </w:rPr>
-              <w:t>CamposVacíos</w:t>
-            </w:r>
-            <w:proofErr w:type="spellEnd"/>
-            <w:r>
-              <w:rPr>
-                <w:rFonts w:cs="Arial"/>
-                <w:lang w:val="es-ES"/>
-              </w:rPr>
-              <w:t xml:space="preserve"> Hay campos sin llenar</w:t>
+              <w:t>FA-CamposVacíos Hay campos sin llenar</w:t>
             </w:r>
           </w:p>
           <w:p>
@@ -1114,14 +1562,28 @@
                 <w:rFonts w:cs="Arial"/>
                 <w:lang w:val="es-ES"/>
               </w:rPr>
-              <w:t>“Aceptar</w:t>
+              <w:t>“</w:t>
             </w:r>
             <w:r>
               <w:rPr>
                 <w:rFonts w:cs="Arial"/>
                 <w:lang w:val="es-ES"/>
               </w:rPr>
+              <w:t>Guardar</w:t>
+            </w:r>
+            <w:r>
+              <w:rPr>
+                <w:rFonts w:cs="Arial"/>
+                <w:lang w:val="es-ES"/>
+              </w:rPr>
               <w:t>”</w:t>
+            </w:r>
+            <w:r>
+              <w:rPr>
+                <w:rFonts w:cs="Arial"/>
+                <w:lang w:val="es-ES"/>
+              </w:rPr>
+              <w:t xml:space="preserve"> / “Siguiente”</w:t>
             </w:r>
             <w:r>
               <w:rPr>
@@ -1163,6 +1625,7 @@
                 <w:rFonts w:cs="Arial"/>
                 <w:lang w:val="es-ES"/>
               </w:rPr>
+              <w:lastRenderedPageBreak/>
               <w:t>FA-Cancelar Se selecciona el botón de cancelar</w:t>
             </w:r>
           </w:p>
@@ -1203,15 +1666,62 @@
                 <w:rFonts w:cs="Arial"/>
                 <w:lang w:val="es-ES"/>
               </w:rPr>
-              <w:lastRenderedPageBreak/>
-              <w:t xml:space="preserve">El sistema regresa a la pantalla </w:t>
+              <w:t>Fin CU.</w:t>
             </w:r>
+          </w:p>
+          <w:p>
+            <w:pPr>
+              <w:rPr>
+                <w:rFonts w:cs="Arial"/>
+                <w:lang w:val="es-ES"/>
+              </w:rPr>
+            </w:pPr>
             <w:r>
               <w:rPr>
                 <w:rFonts w:cs="Arial"/>
                 <w:lang w:val="es-ES"/>
               </w:rPr>
-              <w:t>del flujo donde se originó.</w:t>
+              <w:t>FA-Elemento no encontrado No se encuentra un elemento en la BD</w:t>
+            </w:r>
+          </w:p>
+          <w:p>
+            <w:pPr>
+              <w:pStyle w:val="Prrafodelista"/>
+              <w:numPr>
+                <w:ilvl w:val="0"/>
+                <w:numId w:val="11"/>
+              </w:numPr>
+              <w:rPr>
+                <w:rFonts w:cs="Arial"/>
+                <w:lang w:val="es-ES"/>
+              </w:rPr>
+            </w:pPr>
+            <w:r>
+              <w:rPr>
+                <w:rFonts w:cs="Arial"/>
+                <w:lang w:val="es-ES"/>
+              </w:rPr>
+              <w:t>El Sistema muestra un mensaje: “No se ha encontrado el elemento con ese identificador, por favor ingrese uno valido”.</w:t>
+            </w:r>
+          </w:p>
+          <w:p>
+            <w:pPr>
+              <w:pStyle w:val="Prrafodelista"/>
+              <w:numPr>
+                <w:ilvl w:val="0"/>
+                <w:numId w:val="11"/>
+              </w:numPr>
+              <w:rPr>
+                <w:rFonts w:cs="Arial"/>
+                <w:lang w:val="es-ES"/>
+              </w:rPr>
+            </w:pPr>
+            <w:r>
+              <w:rPr>
+                <w:rFonts w:cs="Arial"/>
+                <w:lang w:val="es-ES"/>
+              </w:rPr>
+              <w:t>Regresa al punto donde se originó el flujo alterno.</w:t>
             </w:r>
           </w:p>
         </w:tc>
@@ -1257,6 +1767,7 @@
               <w:docPart w:val="78074E1D9F5F4D4484151FF93965119F"/>
             </w:placeholder>
           </w:sdtPr>
+          <w:sdtEndPr/>
           <w:sdtContent>
             <w:tc>
               <w:tcPr>
@@ -1402,16 +1913,7 @@
                     <w:rFonts w:cs="Arial"/>
                     <w:lang w:val="es-ES"/>
                   </w:rPr>
-                  <w:t xml:space="preserve"> en la base de datos y en la carpeta</w:t>
-                </w:r>
-                <w:bookmarkStart w:id="0" w:name="_GoBack"/>
-                <w:bookmarkEnd w:id="0"/>
-                <w:r>
-                  <w:rPr>
-                    <w:rFonts w:cs="Arial"/>
-                    <w:lang w:val="es-ES"/>
-                  </w:rPr>
-                  <w:t>.</w:t>
+                  <w:t xml:space="preserve"> en la base de datos y en la carpeta.</w:t>
                 </w:r>
               </w:p>
             </w:sdtContent>
@@ -1857,6 +2359,259 @@
       </w:tr>
     </w:tbl>
     <w:p/>
+    <w:p>
+      <w:pPr>
+        <w:keepNext/>
+      </w:pPr>
+      <w:r>
+        <w:rPr>
+          <w:noProof/>
+        </w:rPr>
+        <w:lastRenderedPageBreak/>
+        <w:drawing>
+          <wp:inline distT="0" distB="0" distL="0" distR="0">
+            <wp:extent cx="5612130" cy="3296920"/>
+            <wp:effectExtent l="0" t="0" r="7620" b="0"/>
+            <wp:docPr id="1" name="Imagen 1"/>
+            <wp:cNvGraphicFramePr>
+              <a:graphicFrameLocks xmlns:a="http://schemas.openxmlformats.org/drawingml/2006/main" noChangeAspect="1"/>
+            </wp:cNvGraphicFramePr>
+            <a:graphic xmlns:a="http://schemas.openxmlformats.org/drawingml/2006/main">
+              <a:graphicData uri="http://schemas.openxmlformats.org/drawingml/2006/picture">
+                <pic:pic xmlns:pic="http://schemas.openxmlformats.org/drawingml/2006/picture">
+                  <pic:nvPicPr>
+                    <pic:cNvPr id="1" name="Frame_Mantenimiento_Equipo.png"/>
+                    <pic:cNvPicPr/>
+                  </pic:nvPicPr>
+                  <pic:blipFill>
+                    <a:blip r:embed="rId5">
+                      <a:extLst>
+                        <a:ext uri="{28A0092B-C50C-407E-A947-70E740481C1C}">
+                          <a14:useLocalDpi xmlns:a14="http://schemas.microsoft.com/office/drawing/2010/main" val="0"/>
+                        </a:ext>
+                      </a:extLst>
+                    </a:blip>
+                    <a:stretch>
+                      <a:fillRect/>
+                    </a:stretch>
+                  </pic:blipFill>
+                  <pic:spPr>
+                    <a:xfrm>
+                      <a:off x="0" y="0"/>
+                      <a:ext cx="5612130" cy="3296920"/>
+                    </a:xfrm>
+                    <a:prstGeom prst="rect">
+                      <a:avLst/>
+                    </a:prstGeom>
+                  </pic:spPr>
+                </pic:pic>
+              </a:graphicData>
+            </a:graphic>
+          </wp:inline>
+        </w:drawing>
+      </w:r>
+    </w:p>
+    <w:p>
+      <w:pPr>
+        <w:pStyle w:val="Descripcin"/>
+      </w:pPr>
+      <w:r>
+        <w:t>Frame_Mantenimiento_</w:t>
+      </w:r>
+      <w:r>
+        <w:t>Equipo</w:t>
+      </w:r>
+    </w:p>
+    <w:p>
+      <w:pPr>
+        <w:keepNext/>
+      </w:pPr>
+      <w:r>
+        <w:rPr>
+          <w:noProof/>
+        </w:rPr>
+        <w:drawing>
+          <wp:inline distT="0" distB="0" distL="0" distR="0">
+            <wp:extent cx="5612130" cy="3296920"/>
+            <wp:effectExtent l="0" t="0" r="7620" b="0"/>
+            <wp:docPr id="2" name="Imagen 2"/>
+            <wp:cNvGraphicFramePr>
+              <a:graphicFrameLocks xmlns:a="http://schemas.openxmlformats.org/drawingml/2006/main" noChangeAspect="1"/>
+            </wp:cNvGraphicFramePr>
+            <a:graphic xmlns:a="http://schemas.openxmlformats.org/drawingml/2006/main">
+              <a:graphicData uri="http://schemas.openxmlformats.org/drawingml/2006/picture">
+                <pic:pic xmlns:pic="http://schemas.openxmlformats.org/drawingml/2006/picture">
+                  <pic:nvPicPr>
+                    <pic:cNvPr id="2" name="Frame_Mantenimiento_Solicitante.png"/>
+                    <pic:cNvPicPr/>
+                  </pic:nvPicPr>
+                  <pic:blipFill>
+                    <a:blip r:embed="rId6">
+                      <a:extLst>
+                        <a:ext uri="{28A0092B-C50C-407E-A947-70E740481C1C}">
+                          <a14:useLocalDpi xmlns:a14="http://schemas.microsoft.com/office/drawing/2010/main" val="0"/>
+                        </a:ext>
+                      </a:extLst>
+                    </a:blip>
+                    <a:stretch>
+                      <a:fillRect/>
+                    </a:stretch>
+                  </pic:blipFill>
+                  <pic:spPr>
+                    <a:xfrm>
+                      <a:off x="0" y="0"/>
+                      <a:ext cx="5612130" cy="3296920"/>
+                    </a:xfrm>
+                    <a:prstGeom prst="rect">
+                      <a:avLst/>
+                    </a:prstGeom>
+                  </pic:spPr>
+                </pic:pic>
+              </a:graphicData>
+            </a:graphic>
+          </wp:inline>
+        </w:drawing>
+      </w:r>
+    </w:p>
+    <w:p>
+      <w:pPr>
+        <w:pStyle w:val="Descripcin"/>
+      </w:pPr>
+      <w:r>
+        <w:t>Frame</w:t>
+      </w:r>
+      <w:r>
+        <w:rPr>
+          <w:noProof/>
+        </w:rPr>
+        <w:t>_Mantenimiento_Solicitante</w:t>
+      </w:r>
+    </w:p>
+    <w:p>
+      <w:pPr>
+        <w:keepNext/>
+      </w:pPr>
+      <w:r>
+        <w:rPr>
+          <w:noProof/>
+        </w:rPr>
+        <w:lastRenderedPageBreak/>
+        <w:drawing>
+          <wp:inline distT="0" distB="0" distL="0" distR="0">
+            <wp:extent cx="5079365" cy="5079365"/>
+            <wp:effectExtent l="0" t="0" r="6985" b="6985"/>
+            <wp:docPr id="3" name="Imagen 3"/>
+            <wp:cNvGraphicFramePr>
+              <a:graphicFrameLocks xmlns:a="http://schemas.openxmlformats.org/drawingml/2006/main" noChangeAspect="1"/>
+            </wp:cNvGraphicFramePr>
+            <a:graphic xmlns:a="http://schemas.openxmlformats.org/drawingml/2006/main">
+              <a:graphicData uri="http://schemas.openxmlformats.org/drawingml/2006/picture">
+                <pic:pic xmlns:pic="http://schemas.openxmlformats.org/drawingml/2006/picture">
+                  <pic:nvPicPr>
+                    <pic:cNvPr id="3" name="Observaciones.png"/>
+                    <pic:cNvPicPr/>
+                  </pic:nvPicPr>
+                  <pic:blipFill>
+                    <a:blip r:embed="rId7">
+                      <a:extLst>
+                        <a:ext uri="{28A0092B-C50C-407E-A947-70E740481C1C}">
+                          <a14:useLocalDpi xmlns:a14="http://schemas.microsoft.com/office/drawing/2010/main" val="0"/>
+                        </a:ext>
+                      </a:extLst>
+                    </a:blip>
+                    <a:stretch>
+                      <a:fillRect/>
+                    </a:stretch>
+                  </pic:blipFill>
+                  <pic:spPr>
+                    <a:xfrm>
+                      <a:off x="0" y="0"/>
+                      <a:ext cx="5079365" cy="5079365"/>
+                    </a:xfrm>
+                    <a:prstGeom prst="rect">
+                      <a:avLst/>
+                    </a:prstGeom>
+                  </pic:spPr>
+                </pic:pic>
+              </a:graphicData>
+            </a:graphic>
+          </wp:inline>
+        </w:drawing>
+      </w:r>
+    </w:p>
+    <w:p>
+      <w:pPr>
+        <w:pStyle w:val="Descripcin"/>
+      </w:pPr>
+      <w:r>
+        <w:t>Observaciones</w:t>
+      </w:r>
+    </w:p>
+    <w:p>
+      <w:pPr>
+        <w:keepNext/>
+      </w:pPr>
+      <w:bookmarkStart w:id="0" w:name="_GoBack"/>
+      <w:bookmarkEnd w:id="0"/>
+      <w:r>
+        <w:rPr>
+          <w:noProof/>
+        </w:rPr>
+        <w:lastRenderedPageBreak/>
+        <w:drawing>
+          <wp:inline distT="0" distB="0" distL="0" distR="0">
+            <wp:extent cx="5612130" cy="3296920"/>
+            <wp:effectExtent l="0" t="0" r="7620" b="0"/>
+            <wp:docPr id="4" name="Imagen 4"/>
+            <wp:cNvGraphicFramePr>
+              <a:graphicFrameLocks xmlns:a="http://schemas.openxmlformats.org/drawingml/2006/main" noChangeAspect="1"/>
+            </wp:cNvGraphicFramePr>
+            <a:graphic xmlns:a="http://schemas.openxmlformats.org/drawingml/2006/main">
+              <a:graphicData uri="http://schemas.openxmlformats.org/drawingml/2006/picture">
+                <pic:pic xmlns:pic="http://schemas.openxmlformats.org/drawingml/2006/picture">
+                  <pic:nvPicPr>
+                    <pic:cNvPr id="4" name="Frame_Mantenimiento_Dictamen.png"/>
+                    <pic:cNvPicPr/>
+                  </pic:nvPicPr>
+                  <pic:blipFill>
+                    <a:blip r:embed="rId8">
+                      <a:extLst>
+                        <a:ext uri="{28A0092B-C50C-407E-A947-70E740481C1C}">
+                          <a14:useLocalDpi xmlns:a14="http://schemas.microsoft.com/office/drawing/2010/main" val="0"/>
+                        </a:ext>
+                      </a:extLst>
+                    </a:blip>
+                    <a:stretch>
+                      <a:fillRect/>
+                    </a:stretch>
+                  </pic:blipFill>
+                  <pic:spPr>
+                    <a:xfrm>
+                      <a:off x="0" y="0"/>
+                      <a:ext cx="5612130" cy="3296920"/>
+                    </a:xfrm>
+                    <a:prstGeom prst="rect">
+                      <a:avLst/>
+                    </a:prstGeom>
+                  </pic:spPr>
+                </pic:pic>
+              </a:graphicData>
+            </a:graphic>
+          </wp:inline>
+        </w:drawing>
+      </w:r>
+    </w:p>
+    <w:p>
+      <w:pPr>
+        <w:pStyle w:val="Descripcin"/>
+      </w:pPr>
+      <w:r>
+        <w:t>Frame_Mantenimiento_</w:t>
+      </w:r>
+      <w:r>
+        <w:t>Dictamen</w:t>
+      </w:r>
+    </w:p>
     <w:sectPr>
       <w:pgSz w:w="12240" w:h="15840"/>
       <w:pgMar w:top="1417" w:right="1701" w:bottom="1417" w:left="1701" w:header="708" w:footer="708" w:gutter="0"/>
@@ -1870,6 +2625,92 @@
 <file path=word/numbering.xml><?xml version="1.0" encoding="utf-8"?>
 <w:numbering xmlns:wpc="http://schemas.microsoft.com/office/word/2010/wordprocessingCanvas" xmlns:cx="http://schemas.microsoft.com/office/drawing/2014/chartex" xmlns:cx1="http://schemas.microsoft.com/office/drawing/2015/9/8/chartex" xmlns:cx2="http://schemas.microsoft.com/office/drawing/2015/10/21/chartex" xmlns:cx3="http://schemas.microsoft.com/office/drawing/2016/5/9/chartex" xmlns:cx4="http://schemas.microsoft.com/office/drawing/2016/5/10/chartex" xmlns:cx5="http://schemas.microsoft.com/office/drawing/2016/5/11/chartex" xmlns:cx6="http://schemas.microsoft.com/office/drawing/2016/5/12/chartex" xmlns:cx7="http://schemas.microsoft.com/office/drawing/2016/5/13/chartex" xmlns:cx8="http://schemas.microsoft.com/office/drawing/2016/5/14/chartex" xmlns:mc="http://schemas.openxmlformats.org/markup-compatibility/2006" xmlns:aink="http://schemas.microsoft.com/office/drawing/2016/ink" xmlns:am3d="http://schemas.microsoft.com/office/drawing/2017/model3d" xmlns:o="urn:schemas-microsoft-com:office:office" xmlns:r="http://schemas.openxmlformats.org/officeDocument/2006/relationships" xmlns:m="http://schemas.openxmlformats.org/officeDocument/2006/math" xmlns:v="urn:schemas-microsoft-com:vml" xmlns:wp14="http://schemas.microsoft.com/office/word/2010/wordprocessingDrawing" xmlns:wp="http://schemas.openxmlformats.org/drawingml/2006/wordprocessingDrawing" xmlns:w10="urn:schemas-microsoft-com:office:word" xmlns:w="http://schemas.openxmlformats.org/wordprocessingml/2006/main" xmlns:w14="http://schemas.microsoft.com/office/word/2010/wordml" xmlns:w15="http://schemas.microsoft.com/office/word/2012/wordml" xmlns:w16cid="http://schemas.microsoft.com/office/word/2016/wordml/cid" xmlns:w16se="http://schemas.microsoft.com/office/word/2015/wordml/symex" xmlns:wpg="http://schemas.microsoft.com/office/word/2010/wordprocessingGroup" xmlns:wpi="http://schemas.microsoft.com/office/word/2010/wordprocessingInk" xmlns:wne="http://schemas.microsoft.com/office/word/2006/wordml" xmlns:wps="http://schemas.microsoft.com/office/word/2010/wordprocessingShape" mc:Ignorable="w14 w15 w16se w16cid wp14">
   <w:abstractNum w:abstractNumId="0" w15:restartNumberingAfterBreak="0">
+    <w:nsid w:val="197F5C75"/>
+    <w:multiLevelType w:val="hybridMultilevel"/>
+    <w:tmpl w:val="7A4AD450"/>
+    <w:lvl w:ilvl="0" w:tplc="080A000F">
+      <w:start w:val="1"/>
+      <w:numFmt w:val="decimal"/>
+      <w:lvlText w:val="%1."/>
+      <w:lvlJc w:val="left"/>
+      <w:pPr>
+        <w:ind w:left="720" w:hanging="360"/>
+      </w:pPr>
+    </w:lvl>
+    <w:lvl w:ilvl="1" w:tplc="080A0019" w:tentative="1">
+      <w:start w:val="1"/>
+      <w:numFmt w:val="lowerLetter"/>
+      <w:lvlText w:val="%2."/>
+      <w:lvlJc w:val="left"/>
+      <w:pPr>
+        <w:ind w:left="1440" w:hanging="360"/>
+      </w:pPr>
+    </w:lvl>
+    <w:lvl w:ilvl="2" w:tplc="080A001B" w:tentative="1">
+      <w:start w:val="1"/>
+      <w:numFmt w:val="lowerRoman"/>
+      <w:lvlText w:val="%3."/>
+      <w:lvlJc w:val="right"/>
+      <w:pPr>
+        <w:ind w:left="2160" w:hanging="180"/>
+      </w:pPr>
+    </w:lvl>
+    <w:lvl w:ilvl="3" w:tplc="080A000F" w:tentative="1">
+      <w:start w:val="1"/>
+      <w:numFmt w:val="decimal"/>
+      <w:lvlText w:val="%4."/>
+      <w:lvlJc w:val="left"/>
+      <w:pPr>
+        <w:ind w:left="2880" w:hanging="360"/>
+      </w:pPr>
+    </w:lvl>
+    <w:lvl w:ilvl="4" w:tplc="080A0019" w:tentative="1">
+      <w:start w:val="1"/>
+      <w:numFmt w:val="lowerLetter"/>
+      <w:lvlText w:val="%5."/>
+      <w:lvlJc w:val="left"/>
+      <w:pPr>
+        <w:ind w:left="3600" w:hanging="360"/>
+      </w:pPr>
+    </w:lvl>
+    <w:lvl w:ilvl="5" w:tplc="080A001B" w:tentative="1">
+      <w:start w:val="1"/>
+      <w:numFmt w:val="lowerRoman"/>
+      <w:lvlText w:val="%6."/>
+      <w:lvlJc w:val="right"/>
+      <w:pPr>
+        <w:ind w:left="4320" w:hanging="180"/>
+      </w:pPr>
+    </w:lvl>
+    <w:lvl w:ilvl="6" w:tplc="080A000F" w:tentative="1">
+      <w:start w:val="1"/>
+      <w:numFmt w:val="decimal"/>
+      <w:lvlText w:val="%7."/>
+      <w:lvlJc w:val="left"/>
+      <w:pPr>
+        <w:ind w:left="5040" w:hanging="360"/>
+      </w:pPr>
+    </w:lvl>
+    <w:lvl w:ilvl="7" w:tplc="080A0019" w:tentative="1">
+      <w:start w:val="1"/>
+      <w:numFmt w:val="lowerLetter"/>
+      <w:lvlText w:val="%8."/>
+      <w:lvlJc w:val="left"/>
+      <w:pPr>
+        <w:ind w:left="5760" w:hanging="360"/>
+      </w:pPr>
+    </w:lvl>
+    <w:lvl w:ilvl="8" w:tplc="080A001B" w:tentative="1">
+      <w:start w:val="1"/>
+      <w:numFmt w:val="lowerRoman"/>
+      <w:lvlText w:val="%9."/>
+      <w:lvlJc w:val="right"/>
+      <w:pPr>
+        <w:ind w:left="6480" w:hanging="180"/>
+      </w:pPr>
+    </w:lvl>
+  </w:abstractNum>
+  <w:abstractNum w:abstractNumId="1" w15:restartNumberingAfterBreak="0">
     <w:nsid w:val="1A625674"/>
     <w:multiLevelType w:val="hybridMultilevel"/>
     <w:tmpl w:val="F0800ADE"/>
@@ -1955,7 +2796,7 @@
       </w:pPr>
     </w:lvl>
   </w:abstractNum>
-  <w:abstractNum w:abstractNumId="1" w15:restartNumberingAfterBreak="0">
+  <w:abstractNum w:abstractNumId="2" w15:restartNumberingAfterBreak="0">
     <w:nsid w:val="291C55F8"/>
     <w:multiLevelType w:val="hybridMultilevel"/>
     <w:tmpl w:val="8AA6A5BE"/>
@@ -2041,7 +2882,7 @@
       </w:pPr>
     </w:lvl>
   </w:abstractNum>
-  <w:abstractNum w:abstractNumId="2" w15:restartNumberingAfterBreak="0">
+  <w:abstractNum w:abstractNumId="3" w15:restartNumberingAfterBreak="0">
     <w:nsid w:val="3119559E"/>
     <w:multiLevelType w:val="hybridMultilevel"/>
     <w:tmpl w:val="1B0E35BA"/>
@@ -2127,7 +2968,7 @@
       </w:pPr>
     </w:lvl>
   </w:abstractNum>
-  <w:abstractNum w:abstractNumId="3" w15:restartNumberingAfterBreak="0">
+  <w:abstractNum w:abstractNumId="4" w15:restartNumberingAfterBreak="0">
     <w:nsid w:val="35C9225F"/>
     <w:multiLevelType w:val="hybridMultilevel"/>
     <w:tmpl w:val="A43C0410"/>
@@ -2213,7 +3054,7 @@
       </w:pPr>
     </w:lvl>
   </w:abstractNum>
-  <w:abstractNum w:abstractNumId="4" w15:restartNumberingAfterBreak="0">
+  <w:abstractNum w:abstractNumId="5" w15:restartNumberingAfterBreak="0">
     <w:nsid w:val="388872B3"/>
     <w:multiLevelType w:val="hybridMultilevel"/>
     <w:tmpl w:val="82A0DBA0"/>
@@ -2299,7 +3140,7 @@
       </w:pPr>
     </w:lvl>
   </w:abstractNum>
-  <w:abstractNum w:abstractNumId="5" w15:restartNumberingAfterBreak="0">
+  <w:abstractNum w:abstractNumId="6" w15:restartNumberingAfterBreak="0">
     <w:nsid w:val="413D15DB"/>
     <w:multiLevelType w:val="hybridMultilevel"/>
     <w:tmpl w:val="40C42C04"/>
@@ -2385,7 +3226,7 @@
       </w:pPr>
     </w:lvl>
   </w:abstractNum>
-  <w:abstractNum w:abstractNumId="6" w15:restartNumberingAfterBreak="0">
+  <w:abstractNum w:abstractNumId="7" w15:restartNumberingAfterBreak="0">
     <w:nsid w:val="46C41C6B"/>
     <w:multiLevelType w:val="hybridMultilevel"/>
     <w:tmpl w:val="B16E741C"/>
@@ -2471,7 +3312,7 @@
       </w:pPr>
     </w:lvl>
   </w:abstractNum>
-  <w:abstractNum w:abstractNumId="7" w15:restartNumberingAfterBreak="0">
+  <w:abstractNum w:abstractNumId="8" w15:restartNumberingAfterBreak="0">
     <w:nsid w:val="4EA72AF3"/>
     <w:multiLevelType w:val="hybridMultilevel"/>
     <w:tmpl w:val="77020F3C"/>
@@ -2557,7 +3398,7 @@
       </w:pPr>
     </w:lvl>
   </w:abstractNum>
-  <w:abstractNum w:abstractNumId="8" w15:restartNumberingAfterBreak="0">
+  <w:abstractNum w:abstractNumId="9" w15:restartNumberingAfterBreak="0">
     <w:nsid w:val="5D747263"/>
     <w:multiLevelType w:val="hybridMultilevel"/>
     <w:tmpl w:val="0EA662BE"/>
@@ -2643,7 +3484,7 @@
       </w:pPr>
     </w:lvl>
   </w:abstractNum>
-  <w:abstractNum w:abstractNumId="9" w15:restartNumberingAfterBreak="0">
+  <w:abstractNum w:abstractNumId="10" w15:restartNumberingAfterBreak="0">
     <w:nsid w:val="60166B68"/>
     <w:multiLevelType w:val="hybridMultilevel"/>
     <w:tmpl w:val="7F986678"/>
@@ -2730,33 +3571,36 @@
     </w:lvl>
   </w:abstractNum>
   <w:num w:numId="1">
+    <w:abstractNumId w:val="4"/>
+  </w:num>
+  <w:num w:numId="2">
+    <w:abstractNumId w:val="6"/>
+  </w:num>
+  <w:num w:numId="3">
+    <w:abstractNumId w:val="2"/>
+  </w:num>
+  <w:num w:numId="4">
     <w:abstractNumId w:val="3"/>
   </w:num>
-  <w:num w:numId="2">
+  <w:num w:numId="5">
+    <w:abstractNumId w:val="8"/>
+  </w:num>
+  <w:num w:numId="6">
+    <w:abstractNumId w:val="10"/>
+  </w:num>
+  <w:num w:numId="7">
     <w:abstractNumId w:val="5"/>
   </w:num>
-  <w:num w:numId="3">
+  <w:num w:numId="8">
+    <w:abstractNumId w:val="7"/>
+  </w:num>
+  <w:num w:numId="9">
+    <w:abstractNumId w:val="9"/>
+  </w:num>
+  <w:num w:numId="10">
     <w:abstractNumId w:val="1"/>
   </w:num>
-  <w:num w:numId="4">
-    <w:abstractNumId w:val="2"/>
-  </w:num>
-  <w:num w:numId="5">
-    <w:abstractNumId w:val="7"/>
-  </w:num>
-  <w:num w:numId="6">
-    <w:abstractNumId w:val="9"/>
-  </w:num>
-  <w:num w:numId="7">
-    <w:abstractNumId w:val="4"/>
-  </w:num>
-  <w:num w:numId="8">
-    <w:abstractNumId w:val="6"/>
-  </w:num>
-  <w:num w:numId="9">
-    <w:abstractNumId w:val="8"/>
-  </w:num>
-  <w:num w:numId="10">
+  <w:num w:numId="11">
     <w:abstractNumId w:val="0"/>
   </w:num>
 </w:numbering>
@@ -3216,6 +4060,25 @@
       <w:contextualSpacing/>
     </w:pPr>
   </w:style>
+  <w:style w:type="paragraph" w:styleId="Descripcin">
+    <w:name w:val="caption"/>
+    <w:basedOn w:val="Normal"/>
+    <w:next w:val="Normal"/>
+    <w:uiPriority w:val="35"/>
+    <w:unhideWhenUsed/>
+    <w:qFormat/>
+    <w:rsid w:val="00E6172A"/>
+    <w:pPr>
+      <w:spacing w:line="240" w:lineRule="auto"/>
+    </w:pPr>
+    <w:rPr>
+      <w:i/>
+      <w:iCs/>
+      <w:color w:val="44546A" w:themeColor="text2"/>
+      <w:sz w:val="18"/>
+      <w:szCs w:val="18"/>
+    </w:rPr>
+  </w:style>
 </w:styles>
 </file>
 
@@ -3394,6 +4257,8 @@
     <w:rsidRoot w:val="00E3762F"/>
     <w:rsid w:val="000351BA"/>
     <w:rsid w:val="00143308"/>
+    <w:rsid w:val="0035295D"/>
+    <w:rsid w:val="007D0687"/>
     <w:rsid w:val="008001D1"/>
     <w:rsid w:val="008A64C3"/>
     <w:rsid w:val="00B11F09"/>

</xml_diff>

<commit_message>
Primera Descripcion de CU 100% completa c:
</commit_message>
<xml_diff>
--- a/Casos de Uso/CU07- RegistrarMantenimiento.docx
+++ b/Casos de Uso/CU07- RegistrarMantenimiento.docx
@@ -95,7 +95,7 @@
                     <w:rFonts w:cs="Arial"/>
                     <w:lang w:val="es-ES"/>
                   </w:rPr>
-                  <w:t>17</w:t>
+                  <w:t>7</w:t>
                 </w:r>
               </w:p>
             </w:sdtContent>
@@ -854,21 +854,7 @@
                   <w:rPr>
                     <w:lang w:val="es-ES"/>
                   </w:rPr>
-                  <w:t xml:space="preserve"> </w:t>
-                </w:r>
-                <w:proofErr w:type="gramStart"/>
-                <w:r>
-                  <w:rPr>
-                    <w:lang w:val="es-ES"/>
-                  </w:rPr>
-                  <w:t>(</w:t>
-                </w:r>
-                <w:proofErr w:type="gramEnd"/>
-                <w:r>
-                  <w:rPr>
-                    <w:lang w:val="es-ES"/>
-                  </w:rPr>
-                  <w:t>ExCon).</w:t>
+                  <w:t xml:space="preserve"> (ExCon).</w:t>
                 </w:r>
                 <w:r>
                   <w:rPr>
@@ -892,43 +878,7 @@
                   <w:rPr>
                     <w:lang w:val="es-ES"/>
                   </w:rPr>
-                  <w:t>El Sistema</w:t>
-                </w:r>
-                <w:r>
-                  <w:rPr>
-                    <w:lang w:val="es-ES"/>
-                  </w:rPr>
-                  <w:t xml:space="preserve"> </w:t>
-                </w:r>
-                <w:r>
-                  <w:rPr>
-                    <w:lang w:val="es-ES"/>
-                  </w:rPr>
-                  <w:t>valida que todos los campos estén llenos</w:t>
-                </w:r>
-                <w:r>
-                  <w:rPr>
-                    <w:lang w:val="es-ES"/>
-                  </w:rPr>
-                  <w:t xml:space="preserve"> y</w:t>
-                </w:r>
-                <w:r>
-                  <w:rPr>
-                    <w:lang w:val="es-ES"/>
-                  </w:rPr>
-                  <w:t xml:space="preserve"> habilita la opción “Siguiente”.</w:t>
-                </w:r>
-                <w:r>
-                  <w:rPr>
-                    <w:lang w:val="es-ES"/>
-                  </w:rPr>
-                  <w:t xml:space="preserve"> </w:t>
-                </w:r>
-                <w:r>
-                  <w:rPr>
-                    <w:lang w:val="es-ES"/>
-                  </w:rPr>
-                  <w:t>Si no están llenos (ver FA-CamposVacios).</w:t>
+                  <w:t>El Técnico Académico selecciona la opción “Siguiente”. Si selecciona “Cancelar” (ver FA-Cancelar).</w:t>
                 </w:r>
               </w:p>
               <w:p>
@@ -946,7 +896,7 @@
                   <w:rPr>
                     <w:lang w:val="es-ES"/>
                   </w:rPr>
-                  <w:t>El Técnico Académico selecciona la opción “Siguiente”. Si selecciona “Cancelar” (ver FA-Cancelar).</w:t>
+                  <w:t>El Sistema muestra la pantalla “Frame_Mantenimiento_Equipo” con la fecha de servicio actual.</w:t>
                 </w:r>
               </w:p>
               <w:p>
@@ -964,31 +914,7 @@
                   <w:rPr>
                     <w:lang w:val="es-ES"/>
                   </w:rPr>
-                  <w:t xml:space="preserve">El Sistema muestra la pantalla </w:t>
-                </w:r>
-                <w:r>
-                  <w:rPr>
-                    <w:lang w:val="es-ES"/>
-                  </w:rPr>
-                  <w:t>“Frame_Mantenimiento_</w:t>
-                </w:r>
-                <w:r>
-                  <w:rPr>
-                    <w:lang w:val="es-ES"/>
-                  </w:rPr>
-                  <w:t>Equipo</w:t>
-                </w:r>
-                <w:r>
-                  <w:rPr>
-                    <w:lang w:val="es-ES"/>
-                  </w:rPr>
-                  <w:t>”</w:t>
-                </w:r>
-                <w:r>
-                  <w:rPr>
-                    <w:lang w:val="es-ES"/>
-                  </w:rPr>
-                  <w:t xml:space="preserve"> con la fecha de servicio actual.</w:t>
+                  <w:t>El Técnico Académico escribe el número de inventario del HARDWARE en el recuadro de búsqueda.</w:t>
                 </w:r>
               </w:p>
               <w:p>
@@ -1006,7 +932,19 @@
                   <w:rPr>
                     <w:lang w:val="es-ES"/>
                   </w:rPr>
-                  <w:t>El Técnico Académico escribe el número de inventario del HARDWARE en el recuadro de búsqueda.</w:t>
+                  <w:t>El Sistema busca en la base de datos el numero de inventario y si lo encuentra llena los campos con sus datos.</w:t>
+                </w:r>
+                <w:r>
+                  <w:rPr>
+                    <w:lang w:val="es-ES"/>
+                  </w:rPr>
+                  <w:t xml:space="preserve"> (ExCon).</w:t>
+                </w:r>
+                <w:r>
+                  <w:rPr>
+                    <w:lang w:val="es-ES"/>
+                  </w:rPr>
+                  <w:t xml:space="preserve"> Si no lo encuentra (ver FA-Elemento no encontrado).</w:t>
                 </w:r>
               </w:p>
               <w:p>
@@ -1024,19 +962,7 @@
                   <w:rPr>
                     <w:lang w:val="es-ES"/>
                   </w:rPr>
-                  <w:t>El Sistema busca en la base de datos el numero de inventario y si lo encuentra llena los campos con sus datos.</w:t>
-                </w:r>
-                <w:r>
-                  <w:rPr>
-                    <w:lang w:val="es-ES"/>
-                  </w:rPr>
-                  <w:t xml:space="preserve"> (ExCon).</w:t>
-                </w:r>
-                <w:r>
-                  <w:rPr>
-                    <w:lang w:val="es-ES"/>
-                  </w:rPr>
-                  <w:t xml:space="preserve"> Si no lo encuentra (ver FA-Elemento no encontrado).</w:t>
+                  <w:t>El Técnico Académico selecciona el tipo de borrado, el tipo de equipo.</w:t>
                 </w:r>
               </w:p>
               <w:p>
@@ -1055,7 +981,7 @@
                     <w:lang w:val="es-ES"/>
                   </w:rPr>
                   <w:lastRenderedPageBreak/>
-                  <w:t>El Técnico Académico selecciona el tipo de borrado, el tipo de equipo.</w:t>
+                  <w:t>El Técnico Académico selecciona la opción “Observaciones”.</w:t>
                 </w:r>
               </w:p>
               <w:p>
@@ -1073,25 +999,7 @@
                   <w:rPr>
                     <w:lang w:val="es-ES"/>
                   </w:rPr>
-                  <w:t xml:space="preserve">El Sistema </w:t>
-                </w:r>
-                <w:r>
-                  <w:rPr>
-                    <w:lang w:val="es-ES"/>
-                  </w:rPr>
-                  <w:t xml:space="preserve">valida que todos los campos estén llenos </w:t>
-                </w:r>
-                <w:r>
-                  <w:rPr>
-                    <w:lang w:val="es-ES"/>
-                  </w:rPr>
-                  <w:t xml:space="preserve">y habilita la opción “Siguiente”. </w:t>
-                </w:r>
-                <w:r>
-                  <w:rPr>
-                    <w:lang w:val="es-ES"/>
-                  </w:rPr>
-                  <w:t>Si no están llenos (ver FA-CamposVacios).</w:t>
+                  <w:t>El Sistema muestra la pantalla “Observaciones”.</w:t>
                 </w:r>
               </w:p>
               <w:p>
@@ -1109,7 +1017,7 @@
                   <w:rPr>
                     <w:lang w:val="es-ES"/>
                   </w:rPr>
-                  <w:t>El Técnico Académico selecciona la opción “Observaciones”.</w:t>
+                  <w:t>El Técnico Académico escribe las observaciones y selecciona “Aceptar”.</w:t>
                 </w:r>
               </w:p>
               <w:p>
@@ -1127,8 +1035,22 @@
                   <w:rPr>
                     <w:lang w:val="es-ES"/>
                   </w:rPr>
-                  <w:t>El Sistema muestra la pantalla “Observaciones”.</w:t>
-                </w:r>
+                  <w:t>El Sistema regresa a la pantalla “Frame_Mantenimiento_Equipo”</w:t>
+                </w:r>
+                <w:r>
+                  <w:rPr>
+                    <w:lang w:val="es-ES"/>
+                  </w:rPr>
+                  <w:t xml:space="preserve"> y </w:t>
+                </w:r>
+                <w:r>
+                  <w:rPr>
+                    <w:lang w:val="es-ES"/>
+                  </w:rPr>
+                  <w:t>valida que todos los campos estén llenos y habilita la opción “Siguiente”. Si no están llenos (ver FA-CamposVacios).</w:t>
+                </w:r>
+                <w:bookmarkStart w:id="0" w:name="_GoBack"/>
+                <w:bookmarkEnd w:id="0"/>
               </w:p>
               <w:p>
                 <w:pPr>
@@ -1145,7 +1067,7 @@
                   <w:rPr>
                     <w:lang w:val="es-ES"/>
                   </w:rPr>
-                  <w:t>El Técnico Académico escribe las observaciones y selecciona “Aceptar”.</w:t>
+                  <w:t>El Técnico Académico selecciona la opción “Siguiente”, si selecciona “Cancelar” (ver FA-Cancelar), si selecciona “Regresar”, regresa al punto 1 del flujo normal.</w:t>
                 </w:r>
               </w:p>
               <w:p>
@@ -1163,85 +1085,7 @@
                   <w:rPr>
                     <w:lang w:val="es-ES"/>
                   </w:rPr>
-                  <w:t>El Sistema regresa a la pantalla “</w:t>
-                </w:r>
-                <w:r>
-                  <w:rPr>
-                    <w:lang w:val="es-ES"/>
-                  </w:rPr>
-                  <w:t>Frame_Mantenimiento_Equipo”</w:t>
-                </w:r>
-                <w:r>
-                  <w:rPr>
-                    <w:lang w:val="es-ES"/>
-                  </w:rPr>
-                  <w:t>.</w:t>
-                </w:r>
-              </w:p>
-              <w:p>
-                <w:pPr>
-                  <w:pStyle w:val="Prrafodelista"/>
-                  <w:numPr>
-                    <w:ilvl w:val="0"/>
-                    <w:numId w:val="1"/>
-                  </w:numPr>
-                  <w:rPr>
-                    <w:lang w:val="es-ES"/>
-                  </w:rPr>
-                </w:pPr>
-                <w:r>
-                  <w:rPr>
-                    <w:lang w:val="es-ES"/>
-                  </w:rPr>
-                  <w:t>El Técnico Académico selecciona la opción “Siguiente”, si selecciona “Cancelar” (ver FA-Cancelar), si selecciona “Regresar”, regresa al punto 1 del flujo normal.</w:t>
-                </w:r>
-              </w:p>
-              <w:p>
-                <w:pPr>
-                  <w:pStyle w:val="Prrafodelista"/>
-                  <w:numPr>
-                    <w:ilvl w:val="0"/>
-                    <w:numId w:val="1"/>
-                  </w:numPr>
-                  <w:rPr>
-                    <w:lang w:val="es-ES"/>
-                  </w:rPr>
-                </w:pPr>
-                <w:r>
-                  <w:rPr>
-                    <w:lang w:val="es-ES"/>
-                  </w:rPr>
-                  <w:t xml:space="preserve">El Sistema muestra la pantalla </w:t>
-                </w:r>
-                <w:r>
-                  <w:rPr>
-                    <w:lang w:val="es-ES"/>
-                  </w:rPr>
-                  <w:t>“Frame_Mantenimiento_</w:t>
-                </w:r>
-                <w:r>
-                  <w:rPr>
-                    <w:lang w:val="es-ES"/>
-                  </w:rPr>
-                  <w:t>Dictamen</w:t>
-                </w:r>
-                <w:r>
-                  <w:rPr>
-                    <w:lang w:val="es-ES"/>
-                  </w:rPr>
-                  <w:t>”</w:t>
-                </w:r>
-                <w:r>
-                  <w:rPr>
-                    <w:lang w:val="es-ES"/>
-                  </w:rPr>
-                  <w:t xml:space="preserve"> con la fecha de servicio actual</w:t>
-                </w:r>
-                <w:r>
-                  <w:rPr>
-                    <w:lang w:val="es-ES"/>
-                  </w:rPr>
-                  <w:t>.</w:t>
+                  <w:t>El Sistema muestra la pantalla “Frame_Mantenimiento_Dictamen” con la fecha de servicio actual.</w:t>
                 </w:r>
               </w:p>
               <w:p>
@@ -1625,7 +1469,6 @@
                 <w:rFonts w:cs="Arial"/>
                 <w:lang w:val="es-ES"/>
               </w:rPr>
-              <w:lastRenderedPageBreak/>
               <w:t>FA-Cancelar Se selecciona el botón de cancelar</w:t>
             </w:r>
           </w:p>
@@ -1666,6 +1509,7 @@
                 <w:rFonts w:cs="Arial"/>
                 <w:lang w:val="es-ES"/>
               </w:rPr>
+              <w:lastRenderedPageBreak/>
               <w:t>Fin CU.</w:t>
             </w:r>
           </w:p>
@@ -1802,7 +1646,7 @@
                   <w:rPr>
                     <w:rFonts w:cs="Arial"/>
                   </w:rPr>
-                  <w:t>.</w:t>
+                  <w:t xml:space="preserve"> y retorna </w:t>
                 </w:r>
               </w:p>
               <w:p>
@@ -2551,8 +2395,6 @@
       <w:pPr>
         <w:keepNext/>
       </w:pPr>
-      <w:bookmarkStart w:id="0" w:name="_GoBack"/>
-      <w:bookmarkEnd w:id="0"/>
       <w:r>
         <w:rPr>
           <w:noProof/>
@@ -4207,19 +4049,19 @@
 
 <file path=word/glossary/fontTable.xml><?xml version="1.0" encoding="utf-8"?>
 <w:fonts xmlns:mc="http://schemas.openxmlformats.org/markup-compatibility/2006" xmlns:r="http://schemas.openxmlformats.org/officeDocument/2006/relationships" xmlns:w="http://schemas.openxmlformats.org/wordprocessingml/2006/main" xmlns:w14="http://schemas.microsoft.com/office/word/2010/wordml" xmlns:w15="http://schemas.microsoft.com/office/word/2012/wordml" xmlns:w16cid="http://schemas.microsoft.com/office/word/2016/wordml/cid" xmlns:w16se="http://schemas.microsoft.com/office/word/2015/wordml/symex" mc:Ignorable="w14 w15 w16se w16cid">
+  <w:font w:name="Calibri">
+    <w:panose1 w:val="020F0502020204030204"/>
+    <w:charset w:val="00"/>
+    <w:family w:val="swiss"/>
+    <w:pitch w:val="variable"/>
+    <w:sig w:usb0="E0002AFF" w:usb1="C000247B" w:usb2="00000009" w:usb3="00000000" w:csb0="000001FF" w:csb1="00000000"/>
+  </w:font>
   <w:font w:name="Times New Roman">
     <w:panose1 w:val="02020603050405020304"/>
     <w:charset w:val="00"/>
     <w:family w:val="roman"/>
     <w:pitch w:val="variable"/>
     <w:sig w:usb0="E0002EFF" w:usb1="C000785B" w:usb2="00000009" w:usb3="00000000" w:csb0="000001FF" w:csb1="00000000"/>
-  </w:font>
-  <w:font w:name="Calibri">
-    <w:panose1 w:val="020F0502020204030204"/>
-    <w:charset w:val="00"/>
-    <w:family w:val="swiss"/>
-    <w:pitch w:val="variable"/>
-    <w:sig w:usb0="E0002AFF" w:usb1="C000247B" w:usb2="00000009" w:usb3="00000000" w:csb0="000001FF" w:csb1="00000000"/>
   </w:font>
   <w:font w:name="Arial">
     <w:panose1 w:val="020B0604020202020204"/>
@@ -4261,6 +4103,7 @@
     <w:rsid w:val="007D0687"/>
     <w:rsid w:val="008001D1"/>
     <w:rsid w:val="008A64C3"/>
+    <w:rsid w:val="009D2284"/>
     <w:rsid w:val="00B11F09"/>
     <w:rsid w:val="00E3762F"/>
     <w:rsid w:val="00FB4029"/>

</xml_diff>

<commit_message>
Cambios minimos en la descripcion
</commit_message>
<xml_diff>
--- a/Casos de Uso/CU07- RegistrarMantenimiento.docx
+++ b/Casos de Uso/CU07- RegistrarMantenimiento.docx
@@ -1041,16 +1041,8 @@
                   <w:rPr>
                     <w:lang w:val="es-ES"/>
                   </w:rPr>
-                  <w:t xml:space="preserve"> y </w:t>
-                </w:r>
-                <w:r>
-                  <w:rPr>
-                    <w:lang w:val="es-ES"/>
-                  </w:rPr>
-                  <w:t>valida que todos los campos estén llenos y habilita la opción “Siguiente”. Si no están llenos (ver FA-CamposVacios).</w:t>
-                </w:r>
-                <w:bookmarkStart w:id="0" w:name="_GoBack"/>
-                <w:bookmarkEnd w:id="0"/>
+                  <w:t xml:space="preserve"> y valida que todos los campos estén llenos y habilita la opción “Siguiente”. Si no están llenos (ver FA-CamposVacios).</w:t>
+                </w:r>
               </w:p>
               <w:p>
                 <w:pPr>
@@ -1067,7 +1059,13 @@
                   <w:rPr>
                     <w:lang w:val="es-ES"/>
                   </w:rPr>
-                  <w:t>El Técnico Académico selecciona la opción “Siguiente”, si selecciona “Cancelar” (ver FA-Cancelar), si selecciona “Regresar”, regresa al punto 1 del flujo normal.</w:t>
+                  <w:t>El Técnico Académico selecciona la opción “Siguiente”, si selecciona “Cancelar” (ver FA-Cancelar)</w:t>
+                </w:r>
+                <w:r>
+                  <w:rPr>
+                    <w:lang w:val="es-ES"/>
+                  </w:rPr>
+                  <w:t>.</w:t>
                 </w:r>
               </w:p>
               <w:p>
@@ -1163,54 +1161,6 @@
                   <w:rPr>
                     <w:lang w:val="es-ES"/>
                   </w:rPr>
-                  <w:t xml:space="preserve">El </w:t>
-                </w:r>
-                <w:r>
-                  <w:rPr>
-                    <w:lang w:val="es-ES"/>
-                  </w:rPr>
-                  <w:t>Técnico</w:t>
-                </w:r>
-                <w:r>
-                  <w:rPr>
-                    <w:lang w:val="es-ES"/>
-                  </w:rPr>
-                  <w:t xml:space="preserve"> </w:t>
-                </w:r>
-                <w:r>
-                  <w:rPr>
-                    <w:lang w:val="es-ES"/>
-                  </w:rPr>
-                  <w:t>Académico</w:t>
-                </w:r>
-                <w:r>
-                  <w:rPr>
-                    <w:lang w:val="es-ES"/>
-                  </w:rPr>
-                  <w:t xml:space="preserve"> selecciona la opción de “Guardar”</w:t>
-                </w:r>
-                <w:r>
-                  <w:rPr>
-                    <w:lang w:val="es-ES"/>
-                  </w:rPr>
-                  <w:t>, si no (Ver FA-Cancelar)</w:t>
-                </w:r>
-              </w:p>
-              <w:p>
-                <w:pPr>
-                  <w:pStyle w:val="Prrafodelista"/>
-                  <w:numPr>
-                    <w:ilvl w:val="0"/>
-                    <w:numId w:val="1"/>
-                  </w:numPr>
-                  <w:rPr>
-                    <w:lang w:val="es-ES"/>
-                  </w:rPr>
-                </w:pPr>
-                <w:r>
-                  <w:rPr>
-                    <w:lang w:val="es-ES"/>
-                  </w:rPr>
                   <w:t xml:space="preserve">El Sistema guarda el </w:t>
                 </w:r>
                 <w:r>
@@ -1243,42 +1193,14 @@
                   </w:rPr>
                   <w:t xml:space="preserve"> (ExCon)</w:t>
                 </w:r>
-              </w:p>
-              <w:p>
-                <w:pPr>
-                  <w:pStyle w:val="Prrafodelista"/>
-                  <w:numPr>
-                    <w:ilvl w:val="0"/>
-                    <w:numId w:val="1"/>
-                  </w:numPr>
-                  <w:rPr>
-                    <w:lang w:val="es-ES"/>
-                  </w:rPr>
-                </w:pPr>
-                <w:r>
-                  <w:rPr>
-                    <w:lang w:val="es-ES"/>
-                  </w:rPr>
-                  <w:t xml:space="preserve"> El Sistema genera un archivo en PDF del formato en cuestión </w:t>
-                </w:r>
-                <w:r>
-                  <w:rPr>
-                    <w:lang w:val="es-ES"/>
-                  </w:rPr>
-                  <w:t>y lo guarda en la carpeta destinada a</w:t>
-                </w:r>
-                <w:r>
-                  <w:rPr>
-                    <w:lang w:val="es-ES"/>
-                  </w:rPr>
-                  <w:t xml:space="preserve"> DICTAMEN</w:t>
-                </w:r>
                 <w:r>
                   <w:rPr>
                     <w:lang w:val="es-ES"/>
                   </w:rPr>
                   <w:t>.</w:t>
                 </w:r>
+                <w:bookmarkStart w:id="0" w:name="_GoBack"/>
+                <w:bookmarkEnd w:id="0"/>
               </w:p>
               <w:p>
                 <w:pPr>
@@ -1509,7 +1431,6 @@
                 <w:rFonts w:cs="Arial"/>
                 <w:lang w:val="es-ES"/>
               </w:rPr>
-              <w:lastRenderedPageBreak/>
               <w:t>Fin CU.</w:t>
             </w:r>
           </w:p>
@@ -1545,6 +1466,7 @@
                 <w:rFonts w:cs="Arial"/>
                 <w:lang w:val="es-ES"/>
               </w:rPr>
+              <w:lastRenderedPageBreak/>
               <w:t>El Sistema muestra un mensaje: “No se ha encontrado el elemento con ese identificador, por favor ingrese uno valido”.</w:t>
             </w:r>
           </w:p>
@@ -4106,6 +4028,7 @@
     <w:rsid w:val="009D2284"/>
     <w:rsid w:val="00B11F09"/>
     <w:rsid w:val="00E3762F"/>
+    <w:rsid w:val="00F37534"/>
     <w:rsid w:val="00FB4029"/>
   </w:rsids>
   <m:mathPr>

</xml_diff>